<commit_message>
Push Modified Meeting 2 for Ryan
</commit_message>
<xml_diff>
--- a/sprint-1/minutes/TheNightOwlers_Sprint1_#2_Feb4,2024.docx
+++ b/sprint-1/minutes/TheNightOwlers_Sprint1_#2_Feb4,2024.docx
@@ -57,7 +57,7 @@
         <w:rPr>
           <w:rtl w:val="0"/>
         </w:rPr>
-        <w:t xml:space="preserve">Absent : Ryan </w:t>
+        <w:t xml:space="preserve">Absent: Ryan </w:t>
       </w:r>
     </w:p>
     <w:p>
@@ -118,150 +118,432 @@
     </w:p>
     <w:p>
       <w:pPr>
+        <w:rPr>
+          <w:sz w:val="32"/>
+          <w:szCs w:val="32"/>
+        </w:rPr>
+      </w:pPr>
+      <w:r>
+        <w:rPr>
+          <w:sz w:val="32"/>
+          <w:szCs w:val="32"/>
+          <w:rtl w:val="0"/>
+        </w:rPr>
+        <w:t xml:space="preserve">Starting</w:t>
+      </w:r>
+    </w:p>
+    <w:p>
+      <w:pPr>
         <w:numPr>
           <w:ilvl w:val="0"/>
           <w:numId w:val="2"/>
         </w:numPr>
         <w:ind w:left="720" w:hanging="360"/>
         <w:rPr>
+          <w:color w:val="0e101a"/>
+        </w:rPr>
+      </w:pPr>
+      <w:r>
+        <w:rPr>
+          <w:color w:val="0e101a"/>
+          <w:rtl w:val="0"/>
+        </w:rPr>
+        <w:t xml:space="preserve">Introduction:</w:t>
+      </w:r>
+    </w:p>
+    <w:p>
+      <w:pPr>
+        <w:numPr>
+          <w:ilvl w:val="1"/>
+          <w:numId w:val="2"/>
+        </w:numPr>
+        <w:ind w:left="1440" w:hanging="360"/>
+        <w:rPr>
+          <w:color w:val="0e101a"/>
+        </w:rPr>
+      </w:pPr>
+      <w:r>
+        <w:rPr>
+          <w:color w:val="0e101a"/>
+          <w:rtl w:val="0"/>
+        </w:rPr>
+        <w:t xml:space="preserve">Each member introduced themselves.</w:t>
+      </w:r>
+    </w:p>
+    <w:p>
+      <w:pPr>
+        <w:numPr>
+          <w:ilvl w:val="0"/>
+          <w:numId w:val="5"/>
+        </w:numPr>
+        <w:ind w:left="720" w:hanging="360"/>
+        <w:rPr>
+          <w:color w:val="0e101a"/>
+        </w:rPr>
+      </w:pPr>
+      <w:r>
+        <w:rPr>
+          <w:color w:val="0e101a"/>
+          <w:rtl w:val="0"/>
+        </w:rPr>
+        <w:t xml:space="preserve">Setup Collaboration Tools:</w:t>
+      </w:r>
+    </w:p>
+    <w:p>
+      <w:pPr>
+        <w:numPr>
+          <w:ilvl w:val="1"/>
+          <w:numId w:val="5"/>
+        </w:numPr>
+        <w:ind w:left="1440" w:hanging="360"/>
+        <w:rPr>
+          <w:color w:val="0e101a"/>
+        </w:rPr>
+      </w:pPr>
+      <w:r>
+        <w:rPr>
+          <w:color w:val="0e101a"/>
+          <w:rtl w:val="0"/>
+        </w:rPr>
+        <w:t xml:space="preserve">Created GitHub repository.</w:t>
+      </w:r>
+    </w:p>
+    <w:p>
+      <w:pPr>
+        <w:numPr>
+          <w:ilvl w:val="1"/>
+          <w:numId w:val="5"/>
+        </w:numPr>
+        <w:ind w:left="1440" w:hanging="360"/>
+        <w:rPr>
+          <w:color w:val="0e101a"/>
+        </w:rPr>
+      </w:pPr>
+      <w:r>
+        <w:rPr>
+          <w:color w:val="0e101a"/>
+          <w:rtl w:val="0"/>
+        </w:rPr>
+        <w:t xml:space="preserve">Added everyone to GitHub.</w:t>
+      </w:r>
+    </w:p>
+    <w:p>
+      <w:pPr>
+        <w:numPr>
+          <w:ilvl w:val="1"/>
+          <w:numId w:val="5"/>
+        </w:numPr>
+        <w:ind w:left="1440" w:hanging="360"/>
+        <w:rPr>
+          <w:color w:val="0e101a"/>
+        </w:rPr>
+      </w:pPr>
+      <w:r>
+        <w:rPr>
+          <w:color w:val="0e101a"/>
+          <w:rtl w:val="0"/>
+        </w:rPr>
+        <w:t xml:space="preserve">Set up Google Drive for collaborative document sharing.</w:t>
+      </w:r>
+    </w:p>
+    <w:p>
+      <w:pPr>
+        <w:numPr>
+          <w:ilvl w:val="0"/>
+          <w:numId w:val="5"/>
+        </w:numPr>
+        <w:ind w:left="720" w:hanging="360"/>
+        <w:rPr>
+          <w:color w:val="0e101a"/>
+        </w:rPr>
+      </w:pPr>
+      <w:r>
+        <w:rPr>
+          <w:color w:val="0e101a"/>
+          <w:rtl w:val="0"/>
+        </w:rPr>
+        <w:t xml:space="preserve">Member Preferences:</w:t>
+      </w:r>
+    </w:p>
+    <w:p>
+      <w:pPr>
+        <w:numPr>
+          <w:ilvl w:val="1"/>
+          <w:numId w:val="5"/>
+        </w:numPr>
+        <w:ind w:left="1440" w:hanging="360"/>
+        <w:rPr>
+          <w:color w:val="0e101a"/>
+        </w:rPr>
+      </w:pPr>
+      <w:r>
+        <w:rPr>
+          <w:color w:val="0e101a"/>
+          <w:rtl w:val="0"/>
+        </w:rPr>
+        <w:t xml:space="preserve">Discussed individual preferences and interests in the project.</w:t>
+      </w:r>
+    </w:p>
+    <w:p>
+      <w:pPr>
+        <w:numPr>
+          <w:ilvl w:val="0"/>
+          <w:numId w:val="5"/>
+        </w:numPr>
+        <w:ind w:left="720" w:hanging="360"/>
+        <w:rPr>
+          <w:color w:val="0e101a"/>
+        </w:rPr>
+      </w:pPr>
+      <w:r>
+        <w:rPr>
+          <w:color w:val="0e101a"/>
+          <w:rtl w:val="0"/>
+        </w:rPr>
+        <w:t xml:space="preserve">Task Assignment:</w:t>
+      </w:r>
+    </w:p>
+    <w:p>
+      <w:pPr>
+        <w:numPr>
+          <w:ilvl w:val="1"/>
+          <w:numId w:val="5"/>
+        </w:numPr>
+        <w:ind w:left="1440" w:hanging="360"/>
+        <w:rPr>
+          <w:color w:val="0e101a"/>
+        </w:rPr>
+      </w:pPr>
+      <w:r>
+        <w:rPr>
+          <w:color w:val="0e101a"/>
+          <w:rtl w:val="0"/>
+        </w:rPr>
+        <w:t xml:space="preserve">Agreed to split tasks for the project approach.</w:t>
+      </w:r>
+    </w:p>
+    <w:p>
+      <w:pPr>
+        <w:numPr>
+          <w:ilvl w:val="1"/>
+          <w:numId w:val="5"/>
+        </w:numPr>
+        <w:ind w:left="1440" w:hanging="360"/>
+        <w:rPr>
+          <w:color w:val="0e101a"/>
+        </w:rPr>
+      </w:pPr>
+      <w:r>
+        <w:rPr>
+          <w:color w:val="0e101a"/>
+          <w:rtl w:val="0"/>
+        </w:rPr>
+        <w:t xml:space="preserve">Design responsibilities assigned to Theebika and Jutipong.</w:t>
+      </w:r>
+    </w:p>
+    <w:p>
+      <w:pPr>
+        <w:numPr>
+          <w:ilvl w:val="0"/>
+          <w:numId w:val="5"/>
+        </w:numPr>
+        <w:ind w:left="720" w:hanging="360"/>
+        <w:rPr>
+          <w:color w:val="0e101a"/>
+        </w:rPr>
+      </w:pPr>
+      <w:r>
+        <w:rPr>
+          <w:color w:val="0e101a"/>
+          <w:rtl w:val="0"/>
+        </w:rPr>
+        <w:t xml:space="preserve">Next Meeting:</w:t>
+      </w:r>
+    </w:p>
+    <w:p>
+      <w:pPr>
+        <w:numPr>
+          <w:ilvl w:val="1"/>
+          <w:numId w:val="5"/>
+        </w:numPr>
+        <w:ind w:left="1440" w:hanging="360"/>
+        <w:rPr>
+          <w:color w:val="0e101a"/>
           <w:u w:val="none"/>
         </w:rPr>
       </w:pPr>
       <w:r>
         <w:rPr>
-          <w:rtl w:val="0"/>
-        </w:rPr>
-        <w:t xml:space="preserve">Introduce each other</w:t>
+          <w:color w:val="0e101a"/>
+          <w:rtl w:val="0"/>
+        </w:rPr>
+        <w:t xml:space="preserve">Scheduled a follow-up meeting on Feb 7 to review progress.</w:t>
+      </w:r>
+    </w:p>
+    <w:p>
+      <w:pPr>
+        <w:ind w:left="1440" w:firstLine="0"/>
+        <w:rPr>
+          <w:color w:val="0e101a"/>
+        </w:rPr>
+      </w:pPr>
+      <w:r>
+        <w:rPr>
+          <w:rtl w:val="0"/>
+        </w:rPr>
+      </w:r>
+    </w:p>
+    <w:p>
+      <w:pPr>
+        <w:rPr>
+          <w:color w:val="0e101a"/>
+          <w:sz w:val="32"/>
+          <w:szCs w:val="32"/>
+        </w:rPr>
+      </w:pPr>
+      <w:r>
+        <w:rPr>
+          <w:color w:val="0e101a"/>
+          <w:sz w:val="32"/>
+          <w:szCs w:val="32"/>
+          <w:rtl w:val="0"/>
+        </w:rPr>
+        <w:t xml:space="preserve">Questions</w:t>
       </w:r>
     </w:p>
     <w:p>
       <w:pPr>
         <w:numPr>
           <w:ilvl w:val="0"/>
-          <w:numId w:val="2"/>
+          <w:numId w:val="4"/>
         </w:numPr>
         <w:ind w:left="720" w:hanging="360"/>
         <w:rPr>
+          <w:color w:val="0e101a"/>
           <w:u w:val="none"/>
         </w:rPr>
       </w:pPr>
       <w:r>
         <w:rPr>
-          <w:rtl w:val="0"/>
-        </w:rPr>
-        <w:t xml:space="preserve">Create github and add everyone on github and create googledrive</w:t>
+          <w:color w:val="0e101a"/>
+          <w:rtl w:val="0"/>
+        </w:rPr>
+        <w:t xml:space="preserve">How to Start Processing:</w:t>
+      </w:r>
+    </w:p>
+    <w:p>
+      <w:pPr>
+        <w:numPr>
+          <w:ilvl w:val="1"/>
+          <w:numId w:val="6"/>
+        </w:numPr>
+        <w:ind w:left="1440" w:hanging="360"/>
+      </w:pPr>
+      <w:r>
+        <w:rPr>
+          <w:color w:val="0e101a"/>
+          <w:rtl w:val="0"/>
+        </w:rPr>
+        <w:t xml:space="preserve">Discussed initiating tasks on GitHub and collaborating via Google Drive.</w:t>
+      </w:r>
+    </w:p>
+    <w:p>
+      <w:pPr>
+        <w:numPr>
+          <w:ilvl w:val="1"/>
+          <w:numId w:val="6"/>
+        </w:numPr>
+        <w:ind w:left="1440" w:hanging="360"/>
+      </w:pPr>
+      <w:r>
+        <w:rPr>
+          <w:color w:val="0e101a"/>
+          <w:rtl w:val="0"/>
+        </w:rPr>
+        <w:t xml:space="preserve">Emphasized individual responsibility and collaboration.</w:t>
       </w:r>
     </w:p>
     <w:p>
       <w:pPr>
         <w:numPr>
           <w:ilvl w:val="0"/>
-          <w:numId w:val="2"/>
+          <w:numId w:val="4"/>
         </w:numPr>
         <w:ind w:left="720" w:hanging="360"/>
         <w:rPr>
+          <w:color w:val="0e101a"/>
           <w:u w:val="none"/>
         </w:rPr>
       </w:pPr>
       <w:r>
         <w:rPr>
-          <w:rtl w:val="0"/>
-        </w:rPr>
-        <w:t xml:space="preserve">Ask each members what would they prefer and would like to do in the project</w:t>
-      </w:r>
-    </w:p>
-    <w:p>
-      <w:pPr>
-        <w:numPr>
-          <w:ilvl w:val="0"/>
-          <w:numId w:val="2"/>
-        </w:numPr>
-        <w:ind w:left="720" w:hanging="360"/>
-        <w:rPr>
-          <w:u w:val="none"/>
-        </w:rPr>
-      </w:pPr>
-      <w:r>
-        <w:rPr>
-          <w:rtl w:val="0"/>
-        </w:rPr>
-        <w:t xml:space="preserve">Start splitting task for Project Approach</w:t>
-      </w:r>
-    </w:p>
-    <w:p>
-      <w:pPr>
-        <w:numPr>
-          <w:ilvl w:val="0"/>
-          <w:numId w:val="2"/>
-        </w:numPr>
-        <w:ind w:left="720" w:hanging="360"/>
-        <w:rPr>
-          <w:u w:val="none"/>
-        </w:rPr>
-      </w:pPr>
-      <w:r>
-        <w:rPr>
-          <w:rtl w:val="0"/>
-        </w:rPr>
-        <w:t xml:space="preserve">Theebika and Jutipong will take care of the design of the website</w:t>
-      </w:r>
-    </w:p>
-    <w:p>
-      <w:pPr>
-        <w:numPr>
-          <w:ilvl w:val="0"/>
-          <w:numId w:val="2"/>
-        </w:numPr>
-        <w:ind w:left="720" w:hanging="360"/>
-        <w:rPr>
-          <w:u w:val="none"/>
-        </w:rPr>
-      </w:pPr>
-      <w:r>
-        <w:rPr>
-          <w:rtl w:val="0"/>
-        </w:rPr>
-        <w:t xml:space="preserve">Meet up On feb 7 to see what we did so far on our side</w:t>
-      </w:r>
-    </w:p>
-    <w:p>
-      <w:pPr>
-        <w:rPr/>
-      </w:pPr>
-      <w:r>
-        <w:rPr>
-          <w:rtl w:val="0"/>
-        </w:rPr>
-      </w:r>
-    </w:p>
-    <w:p>
-      <w:pPr>
-        <w:rPr/>
-      </w:pPr>
-      <w:r>
-        <w:rPr>
-          <w:rtl w:val="0"/>
-        </w:rPr>
-      </w:r>
-    </w:p>
-    <w:p>
-      <w:pPr>
-        <w:pStyle w:val="Heading2"/>
-        <w:rPr/>
-      </w:pPr>
-      <w:bookmarkStart w:colFirst="0" w:colLast="0" w:name="_lzi5xggjjcx" w:id="2"/>
-      <w:bookmarkEnd w:id="2"/>
-      <w:r>
-        <w:rPr>
-          <w:rtl w:val="0"/>
-        </w:rPr>
-        <w:t xml:space="preserve">Questions </w:t>
-      </w:r>
-    </w:p>
-    <w:p>
-      <w:pPr>
-        <w:rPr/>
-      </w:pPr>
+          <w:color w:val="0e101a"/>
+          <w:rtl w:val="0"/>
+        </w:rPr>
+        <w:t xml:space="preserve">Next Steps:</w:t>
+      </w:r>
+    </w:p>
+    <w:p>
+      <w:pPr>
+        <w:numPr>
+          <w:ilvl w:val="1"/>
+          <w:numId w:val="3"/>
+        </w:numPr>
+        <w:ind w:left="1440" w:hanging="360"/>
+      </w:pPr>
+      <w:r>
+        <w:rPr>
+          <w:color w:val="0e101a"/>
+          <w:rtl w:val="0"/>
+        </w:rPr>
+        <w:t xml:space="preserve">Agreed to start with design tasks assigned to Theebika and Jutipong.</w:t>
+      </w:r>
+    </w:p>
+    <w:p>
+      <w:pPr>
+        <w:numPr>
+          <w:ilvl w:val="1"/>
+          <w:numId w:val="3"/>
+        </w:numPr>
+        <w:ind w:left="1440" w:hanging="360"/>
+      </w:pPr>
+      <w:r>
+        <w:rPr>
+          <w:color w:val="0e101a"/>
+          <w:rtl w:val="0"/>
+        </w:rPr>
+        <w:t xml:space="preserve">Encouraged everyone to explore the project repository on GitHub.</w:t>
+      </w:r>
+    </w:p>
+    <w:p>
+      <w:pPr>
+        <w:ind w:left="1440" w:firstLine="0"/>
+        <w:rPr>
+          <w:color w:val="0e101a"/>
+        </w:rPr>
+      </w:pPr>
+      <w:r>
+        <w:rPr>
+          <w:rtl w:val="0"/>
+        </w:rPr>
+      </w:r>
+    </w:p>
+    <w:p>
+      <w:pPr>
+        <w:rPr>
+          <w:b w:val="1"/>
+          <w:color w:val="0e101a"/>
+        </w:rPr>
+      </w:pPr>
+      <w:r>
+        <w:rPr>
+          <w:color w:val="0e101a"/>
+          <w:sz w:val="32"/>
+          <w:szCs w:val="32"/>
+          <w:rtl w:val="0"/>
+        </w:rPr>
+        <w:t xml:space="preserve">Action Items</w:t>
+      </w:r>
       <w:r>
         <w:rPr>
           <w:rtl w:val="0"/>
@@ -276,14 +558,16 @@
         </w:numPr>
         <w:ind w:left="720" w:hanging="360"/>
         <w:rPr>
+          <w:color w:val="0e101a"/>
           <w:u w:val="none"/>
         </w:rPr>
       </w:pPr>
       <w:r>
         <w:rPr>
-          <w:rtl w:val="0"/>
-        </w:rPr>
-        <w:t xml:space="preserve">How should we start processing?</w:t>
+          <w:color w:val="0e101a"/>
+          <w:rtl w:val="0"/>
+        </w:rPr>
+        <w:t xml:space="preserve">Theebika and Jutipong to work on website design.</w:t>
       </w:r>
     </w:p>
     <w:p>
@@ -293,15 +577,29 @@
           <w:numId w:val="1"/>
         </w:numPr>
         <w:ind w:left="720" w:hanging="360"/>
-        <w:rPr>
-          <w:u w:val="none"/>
-        </w:rPr>
-      </w:pPr>
-      <w:r>
-        <w:rPr>
-          <w:rtl w:val="0"/>
-        </w:rPr>
-        <w:t xml:space="preserve">What's the next step to do?</w:t>
+      </w:pPr>
+      <w:r>
+        <w:rPr>
+          <w:color w:val="0e101a"/>
+          <w:rtl w:val="0"/>
+        </w:rPr>
+        <w:t xml:space="preserve">All members are to explore the GitHub repository.</w:t>
+      </w:r>
+    </w:p>
+    <w:p>
+      <w:pPr>
+        <w:numPr>
+          <w:ilvl w:val="0"/>
+          <w:numId w:val="1"/>
+        </w:numPr>
+        <w:ind w:left="720" w:hanging="360"/>
+      </w:pPr>
+      <w:r>
+        <w:rPr>
+          <w:color w:val="0e101a"/>
+          <w:rtl w:val="0"/>
+        </w:rPr>
+        <w:t xml:space="preserve">Next meeting on Feb 7 to review progress.</w:t>
       </w:r>
     </w:p>
     <w:p>
@@ -335,6 +633,7 @@
         <w:ind w:left="720" w:hanging="360"/>
       </w:pPr>
       <w:rPr>
+        <w:color w:val="0e101a"/>
         <w:u w:val="none"/>
       </w:rPr>
     </w:lvl>
@@ -457,6 +756,452 @@
         <w:ind w:left="1440" w:hanging="360"/>
       </w:pPr>
       <w:rPr>
+        <w:u w:val="none"/>
+      </w:rPr>
+    </w:lvl>
+    <w:lvl w:ilvl="2">
+      <w:start w:val="1"/>
+      <w:numFmt w:val="bullet"/>
+      <w:lvlText w:val="■"/>
+      <w:lvlJc w:val="left"/>
+      <w:pPr>
+        <w:ind w:left="2160" w:hanging="360"/>
+      </w:pPr>
+      <w:rPr>
+        <w:u w:val="none"/>
+      </w:rPr>
+    </w:lvl>
+    <w:lvl w:ilvl="3">
+      <w:start w:val="1"/>
+      <w:numFmt w:val="bullet"/>
+      <w:lvlText w:val="●"/>
+      <w:lvlJc w:val="left"/>
+      <w:pPr>
+        <w:ind w:left="2880" w:hanging="360"/>
+      </w:pPr>
+      <w:rPr>
+        <w:u w:val="none"/>
+      </w:rPr>
+    </w:lvl>
+    <w:lvl w:ilvl="4">
+      <w:start w:val="1"/>
+      <w:numFmt w:val="bullet"/>
+      <w:lvlText w:val="○"/>
+      <w:lvlJc w:val="left"/>
+      <w:pPr>
+        <w:ind w:left="3600" w:hanging="360"/>
+      </w:pPr>
+      <w:rPr>
+        <w:u w:val="none"/>
+      </w:rPr>
+    </w:lvl>
+    <w:lvl w:ilvl="5">
+      <w:start w:val="1"/>
+      <w:numFmt w:val="bullet"/>
+      <w:lvlText w:val="■"/>
+      <w:lvlJc w:val="left"/>
+      <w:pPr>
+        <w:ind w:left="4320" w:hanging="360"/>
+      </w:pPr>
+      <w:rPr>
+        <w:u w:val="none"/>
+      </w:rPr>
+    </w:lvl>
+    <w:lvl w:ilvl="6">
+      <w:start w:val="1"/>
+      <w:numFmt w:val="bullet"/>
+      <w:lvlText w:val="●"/>
+      <w:lvlJc w:val="left"/>
+      <w:pPr>
+        <w:ind w:left="5040" w:hanging="360"/>
+      </w:pPr>
+      <w:rPr>
+        <w:u w:val="none"/>
+      </w:rPr>
+    </w:lvl>
+    <w:lvl w:ilvl="7">
+      <w:start w:val="1"/>
+      <w:numFmt w:val="bullet"/>
+      <w:lvlText w:val="○"/>
+      <w:lvlJc w:val="left"/>
+      <w:pPr>
+        <w:ind w:left="5760" w:hanging="360"/>
+      </w:pPr>
+      <w:rPr>
+        <w:u w:val="none"/>
+      </w:rPr>
+    </w:lvl>
+    <w:lvl w:ilvl="8">
+      <w:start w:val="1"/>
+      <w:numFmt w:val="bullet"/>
+      <w:lvlText w:val="■"/>
+      <w:lvlJc w:val="left"/>
+      <w:pPr>
+        <w:ind w:left="6480" w:hanging="360"/>
+      </w:pPr>
+      <w:rPr>
+        <w:u w:val="none"/>
+      </w:rPr>
+    </w:lvl>
+  </w:abstractNum>
+  <w:abstractNum w:abstractNumId="3">
+    <w:lvl w:ilvl="0">
+      <w:start w:val="1"/>
+      <w:numFmt w:val="bullet"/>
+      <w:lvlText w:val="●"/>
+      <w:lvlJc w:val="left"/>
+      <w:pPr>
+        <w:ind w:left="720" w:hanging="360"/>
+      </w:pPr>
+      <w:rPr>
+        <w:color w:val="0e101a"/>
+        <w:u w:val="none"/>
+      </w:rPr>
+    </w:lvl>
+    <w:lvl w:ilvl="1">
+      <w:start w:val="1"/>
+      <w:numFmt w:val="bullet"/>
+      <w:lvlText w:val="●"/>
+      <w:lvlJc w:val="left"/>
+      <w:pPr>
+        <w:ind w:left="1440" w:hanging="360"/>
+      </w:pPr>
+      <w:rPr>
+        <w:color w:val="0e101a"/>
+        <w:u w:val="none"/>
+      </w:rPr>
+    </w:lvl>
+    <w:lvl w:ilvl="2">
+      <w:start w:val="1"/>
+      <w:numFmt w:val="bullet"/>
+      <w:lvlText w:val="■"/>
+      <w:lvlJc w:val="left"/>
+      <w:pPr>
+        <w:ind w:left="2160" w:hanging="360"/>
+      </w:pPr>
+      <w:rPr>
+        <w:u w:val="none"/>
+      </w:rPr>
+    </w:lvl>
+    <w:lvl w:ilvl="3">
+      <w:start w:val="1"/>
+      <w:numFmt w:val="bullet"/>
+      <w:lvlText w:val="●"/>
+      <w:lvlJc w:val="left"/>
+      <w:pPr>
+        <w:ind w:left="2880" w:hanging="360"/>
+      </w:pPr>
+      <w:rPr>
+        <w:u w:val="none"/>
+      </w:rPr>
+    </w:lvl>
+    <w:lvl w:ilvl="4">
+      <w:start w:val="1"/>
+      <w:numFmt w:val="bullet"/>
+      <w:lvlText w:val="○"/>
+      <w:lvlJc w:val="left"/>
+      <w:pPr>
+        <w:ind w:left="3600" w:hanging="360"/>
+      </w:pPr>
+      <w:rPr>
+        <w:u w:val="none"/>
+      </w:rPr>
+    </w:lvl>
+    <w:lvl w:ilvl="5">
+      <w:start w:val="1"/>
+      <w:numFmt w:val="bullet"/>
+      <w:lvlText w:val="■"/>
+      <w:lvlJc w:val="left"/>
+      <w:pPr>
+        <w:ind w:left="4320" w:hanging="360"/>
+      </w:pPr>
+      <w:rPr>
+        <w:u w:val="none"/>
+      </w:rPr>
+    </w:lvl>
+    <w:lvl w:ilvl="6">
+      <w:start w:val="1"/>
+      <w:numFmt w:val="bullet"/>
+      <w:lvlText w:val="●"/>
+      <w:lvlJc w:val="left"/>
+      <w:pPr>
+        <w:ind w:left="5040" w:hanging="360"/>
+      </w:pPr>
+      <w:rPr>
+        <w:u w:val="none"/>
+      </w:rPr>
+    </w:lvl>
+    <w:lvl w:ilvl="7">
+      <w:start w:val="1"/>
+      <w:numFmt w:val="bullet"/>
+      <w:lvlText w:val="○"/>
+      <w:lvlJc w:val="left"/>
+      <w:pPr>
+        <w:ind w:left="5760" w:hanging="360"/>
+      </w:pPr>
+      <w:rPr>
+        <w:u w:val="none"/>
+      </w:rPr>
+    </w:lvl>
+    <w:lvl w:ilvl="8">
+      <w:start w:val="1"/>
+      <w:numFmt w:val="bullet"/>
+      <w:lvlText w:val="■"/>
+      <w:lvlJc w:val="left"/>
+      <w:pPr>
+        <w:ind w:left="6480" w:hanging="360"/>
+      </w:pPr>
+      <w:rPr>
+        <w:u w:val="none"/>
+      </w:rPr>
+    </w:lvl>
+  </w:abstractNum>
+  <w:abstractNum w:abstractNumId="4">
+    <w:lvl w:ilvl="0">
+      <w:start w:val="1"/>
+      <w:numFmt w:val="decimal"/>
+      <w:lvlText w:val="%1."/>
+      <w:lvlJc w:val="left"/>
+      <w:pPr>
+        <w:ind w:left="720" w:hanging="360"/>
+      </w:pPr>
+      <w:rPr>
+        <w:u w:val="none"/>
+      </w:rPr>
+    </w:lvl>
+    <w:lvl w:ilvl="1">
+      <w:start w:val="1"/>
+      <w:numFmt w:val="lowerLetter"/>
+      <w:lvlText w:val="%2."/>
+      <w:lvlJc w:val="left"/>
+      <w:pPr>
+        <w:ind w:left="1440" w:hanging="360"/>
+      </w:pPr>
+      <w:rPr>
+        <w:u w:val="none"/>
+      </w:rPr>
+    </w:lvl>
+    <w:lvl w:ilvl="2">
+      <w:start w:val="1"/>
+      <w:numFmt w:val="lowerRoman"/>
+      <w:lvlText w:val="%3."/>
+      <w:lvlJc w:val="right"/>
+      <w:pPr>
+        <w:ind w:left="2160" w:hanging="360"/>
+      </w:pPr>
+      <w:rPr>
+        <w:u w:val="none"/>
+      </w:rPr>
+    </w:lvl>
+    <w:lvl w:ilvl="3">
+      <w:start w:val="1"/>
+      <w:numFmt w:val="decimal"/>
+      <w:lvlText w:val="%4."/>
+      <w:lvlJc w:val="left"/>
+      <w:pPr>
+        <w:ind w:left="2880" w:hanging="360"/>
+      </w:pPr>
+      <w:rPr>
+        <w:u w:val="none"/>
+      </w:rPr>
+    </w:lvl>
+    <w:lvl w:ilvl="4">
+      <w:start w:val="1"/>
+      <w:numFmt w:val="lowerLetter"/>
+      <w:lvlText w:val="%5."/>
+      <w:lvlJc w:val="left"/>
+      <w:pPr>
+        <w:ind w:left="3600" w:hanging="360"/>
+      </w:pPr>
+      <w:rPr>
+        <w:u w:val="none"/>
+      </w:rPr>
+    </w:lvl>
+    <w:lvl w:ilvl="5">
+      <w:start w:val="1"/>
+      <w:numFmt w:val="lowerRoman"/>
+      <w:lvlText w:val="%6."/>
+      <w:lvlJc w:val="right"/>
+      <w:pPr>
+        <w:ind w:left="4320" w:hanging="360"/>
+      </w:pPr>
+      <w:rPr>
+        <w:u w:val="none"/>
+      </w:rPr>
+    </w:lvl>
+    <w:lvl w:ilvl="6">
+      <w:start w:val="1"/>
+      <w:numFmt w:val="decimal"/>
+      <w:lvlText w:val="%7."/>
+      <w:lvlJc w:val="left"/>
+      <w:pPr>
+        <w:ind w:left="5040" w:hanging="360"/>
+      </w:pPr>
+      <w:rPr>
+        <w:u w:val="none"/>
+      </w:rPr>
+    </w:lvl>
+    <w:lvl w:ilvl="7">
+      <w:start w:val="1"/>
+      <w:numFmt w:val="lowerLetter"/>
+      <w:lvlText w:val="%8."/>
+      <w:lvlJc w:val="left"/>
+      <w:pPr>
+        <w:ind w:left="5760" w:hanging="360"/>
+      </w:pPr>
+      <w:rPr>
+        <w:u w:val="none"/>
+      </w:rPr>
+    </w:lvl>
+    <w:lvl w:ilvl="8">
+      <w:start w:val="1"/>
+      <w:numFmt w:val="lowerRoman"/>
+      <w:lvlText w:val="%9."/>
+      <w:lvlJc w:val="right"/>
+      <w:pPr>
+        <w:ind w:left="6480" w:hanging="360"/>
+      </w:pPr>
+      <w:rPr>
+        <w:u w:val="none"/>
+      </w:rPr>
+    </w:lvl>
+  </w:abstractNum>
+  <w:abstractNum w:abstractNumId="5">
+    <w:lvl w:ilvl="0">
+      <w:start w:val="1"/>
+      <w:numFmt w:val="bullet"/>
+      <w:lvlText w:val="●"/>
+      <w:lvlJc w:val="left"/>
+      <w:pPr>
+        <w:ind w:left="720" w:hanging="360"/>
+      </w:pPr>
+      <w:rPr>
+        <w:color w:val="0e101a"/>
+        <w:u w:val="none"/>
+      </w:rPr>
+    </w:lvl>
+    <w:lvl w:ilvl="1">
+      <w:start w:val="1"/>
+      <w:numFmt w:val="bullet"/>
+      <w:lvlText w:val="○"/>
+      <w:lvlJc w:val="left"/>
+      <w:pPr>
+        <w:ind w:left="1440" w:hanging="360"/>
+      </w:pPr>
+      <w:rPr>
+        <w:color w:val="0e101a"/>
+        <w:u w:val="none"/>
+      </w:rPr>
+    </w:lvl>
+    <w:lvl w:ilvl="2">
+      <w:start w:val="1"/>
+      <w:numFmt w:val="bullet"/>
+      <w:lvlText w:val="■"/>
+      <w:lvlJc w:val="left"/>
+      <w:pPr>
+        <w:ind w:left="2160" w:hanging="360"/>
+      </w:pPr>
+      <w:rPr>
+        <w:u w:val="none"/>
+      </w:rPr>
+    </w:lvl>
+    <w:lvl w:ilvl="3">
+      <w:start w:val="1"/>
+      <w:numFmt w:val="bullet"/>
+      <w:lvlText w:val="●"/>
+      <w:lvlJc w:val="left"/>
+      <w:pPr>
+        <w:ind w:left="2880" w:hanging="360"/>
+      </w:pPr>
+      <w:rPr>
+        <w:u w:val="none"/>
+      </w:rPr>
+    </w:lvl>
+    <w:lvl w:ilvl="4">
+      <w:start w:val="1"/>
+      <w:numFmt w:val="bullet"/>
+      <w:lvlText w:val="○"/>
+      <w:lvlJc w:val="left"/>
+      <w:pPr>
+        <w:ind w:left="3600" w:hanging="360"/>
+      </w:pPr>
+      <w:rPr>
+        <w:u w:val="none"/>
+      </w:rPr>
+    </w:lvl>
+    <w:lvl w:ilvl="5">
+      <w:start w:val="1"/>
+      <w:numFmt w:val="bullet"/>
+      <w:lvlText w:val="■"/>
+      <w:lvlJc w:val="left"/>
+      <w:pPr>
+        <w:ind w:left="4320" w:hanging="360"/>
+      </w:pPr>
+      <w:rPr>
+        <w:u w:val="none"/>
+      </w:rPr>
+    </w:lvl>
+    <w:lvl w:ilvl="6">
+      <w:start w:val="1"/>
+      <w:numFmt w:val="bullet"/>
+      <w:lvlText w:val="●"/>
+      <w:lvlJc w:val="left"/>
+      <w:pPr>
+        <w:ind w:left="5040" w:hanging="360"/>
+      </w:pPr>
+      <w:rPr>
+        <w:u w:val="none"/>
+      </w:rPr>
+    </w:lvl>
+    <w:lvl w:ilvl="7">
+      <w:start w:val="1"/>
+      <w:numFmt w:val="bullet"/>
+      <w:lvlText w:val="○"/>
+      <w:lvlJc w:val="left"/>
+      <w:pPr>
+        <w:ind w:left="5760" w:hanging="360"/>
+      </w:pPr>
+      <w:rPr>
+        <w:u w:val="none"/>
+      </w:rPr>
+    </w:lvl>
+    <w:lvl w:ilvl="8">
+      <w:start w:val="1"/>
+      <w:numFmt w:val="bullet"/>
+      <w:lvlText w:val="■"/>
+      <w:lvlJc w:val="left"/>
+      <w:pPr>
+        <w:ind w:left="6480" w:hanging="360"/>
+      </w:pPr>
+      <w:rPr>
+        <w:u w:val="none"/>
+      </w:rPr>
+    </w:lvl>
+  </w:abstractNum>
+  <w:abstractNum w:abstractNumId="6">
+    <w:lvl w:ilvl="0">
+      <w:start w:val="1"/>
+      <w:numFmt w:val="bullet"/>
+      <w:lvlText w:val="●"/>
+      <w:lvlJc w:val="left"/>
+      <w:pPr>
+        <w:ind w:left="720" w:hanging="360"/>
+      </w:pPr>
+      <w:rPr>
+        <w:color w:val="0e101a"/>
+        <w:u w:val="none"/>
+      </w:rPr>
+    </w:lvl>
+    <w:lvl w:ilvl="1">
+      <w:start w:val="1"/>
+      <w:numFmt w:val="bullet"/>
+      <w:lvlText w:val="●"/>
+      <w:lvlJc w:val="left"/>
+      <w:pPr>
+        <w:ind w:left="1440" w:hanging="360"/>
+      </w:pPr>
+      <w:rPr>
+        <w:color w:val="0e101a"/>
         <w:u w:val="none"/>
       </w:rPr>
     </w:lvl>
@@ -550,6 +1295,18 @@
   </w:num>
   <w:num w:numId="2">
     <w:abstractNumId w:val="2"/>
+  </w:num>
+  <w:num w:numId="3">
+    <w:abstractNumId w:val="3"/>
+  </w:num>
+  <w:num w:numId="4">
+    <w:abstractNumId w:val="4"/>
+  </w:num>
+  <w:num w:numId="5">
+    <w:abstractNumId w:val="5"/>
+  </w:num>
+  <w:num w:numId="6">
+    <w:abstractNumId w:val="6"/>
   </w:num>
 </w:numbering>
 </file>

</xml_diff>